<commit_message>
Update short CV content
</commit_message>
<xml_diff>
--- a/static/files/Andrew Molyuk.docx
+++ b/static/files/Andrew Molyuk.docx
@@ -29,7 +29,7 @@
           <w:lang w:val="en-US"/>
         </w:rPr>
       </w:pPr>
-      <w:hyperlink r:id="Rcc8d5922413a41a1">
+      <w:hyperlink r:id="R6aaade8c5e5f4991">
         <w:r>
           <w:rPr>
             <w:rStyle w:val="Hyperlink"/>
@@ -77,7 +77,7 @@
         </w:rPr>
         <w:t xml:space="preserve"> </w:t>
       </w:r>
-      <w:hyperlink r:id="Reb408d4e69b64d33">
+      <w:hyperlink r:id="R8680a13a2e3a45c3">
         <w:r>
           <w:rPr>
             <w:rStyle w:val="Hyperlink"/>
@@ -98,7 +98,7 @@
         </w:rPr>
         <w:t xml:space="preserve">, </w:t>
       </w:r>
-      <w:hyperlink r:id="Rc45caec9913148a3">
+      <w:hyperlink r:id="R643e0e0862874109">
         <w:r>
           <w:rPr>
             <w:rStyle w:val="Hyperlink"/>
@@ -588,35 +588,15 @@
           <w:rFonts w:ascii="Calibri Light" w:hAnsi="Calibri Light" w:cs="Calibri Light" w:asciiTheme="majorAscii" w:hAnsiTheme="majorAscii" w:cstheme="majorAscii"/>
           <w:sz w:val="22"/>
           <w:szCs w:val="22"/>
-          <w:lang w:val="en-US"/>
-        </w:rPr>
-      </w:pPr>
-      <w:r>
-        <w:rPr>
-          <w:rFonts w:ascii="Calibri Light" w:hAnsi="Calibri Light" w:cs="Calibri Light" w:asciiTheme="majorAscii" w:hAnsiTheme="majorAscii" w:cstheme="majorAscii"/>
-          <w:sz w:val="22"/>
-          <w:szCs w:val="22"/>
-          <w:lang w:val="en-US"/>
-        </w:rPr>
-        <w:t xml:space="preserve">Spearheaded the development and launch of an </w:t>
-      </w:r>
-      <w:r>
-        <w:rPr>
-          <w:rFonts w:ascii="Calibri Light" w:hAnsi="Calibri Light" w:cs="Calibri Light" w:asciiTheme="majorAscii" w:hAnsiTheme="majorAscii" w:cstheme="majorAscii"/>
-          <w:sz w:val="22"/>
-          <w:szCs w:val="22"/>
-          <w:lang w:val="en-US"/>
-        </w:rPr>
-        <w:t>ad</w:t>
-      </w:r>
-      <w:r>
-        <w:rPr>
-          <w:rFonts w:ascii="Calibri Light" w:hAnsi="Calibri Light" w:cs="Calibri Light" w:asciiTheme="majorAscii" w:hAnsiTheme="majorAscii" w:cstheme="majorAscii"/>
-          <w:sz w:val="22"/>
-          <w:szCs w:val="22"/>
-          <w:lang w:val="en-US"/>
-        </w:rPr>
-        <w:t xml:space="preserve"> optimization platform, generating $17M in revenue in its first year.</w:t>
+        </w:rPr>
+      </w:pPr>
+      <w:r>
+        <w:rPr>
+          <w:rFonts w:ascii="Calibri Light" w:hAnsi="Calibri Light" w:cs="Calibri Light" w:asciiTheme="majorAscii" w:hAnsiTheme="majorAscii" w:cstheme="majorAscii"/>
+          <w:sz w:val="22"/>
+          <w:szCs w:val="22"/>
+        </w:rPr>
+        <w:t>Aligned technology strategy with company goals, collaborating closely with the CEO and stakeholders.</w:t>
       </w:r>
     </w:p>
     <w:p>
@@ -635,15 +615,46 @@
           <w:rFonts w:ascii="Calibri Light" w:hAnsi="Calibri Light" w:cs="Calibri Light" w:asciiTheme="majorAscii" w:hAnsiTheme="majorAscii" w:cstheme="majorAscii"/>
           <w:sz w:val="22"/>
           <w:szCs w:val="22"/>
-        </w:rPr>
-      </w:pPr>
-      <w:r>
-        <w:rPr>
-          <w:rFonts w:ascii="Calibri Light" w:hAnsi="Calibri Light" w:cs="Calibri Light" w:asciiTheme="majorAscii" w:hAnsiTheme="majorAscii" w:cstheme="majorAscii"/>
-          <w:sz w:val="22"/>
-          <w:szCs w:val="22"/>
-        </w:rPr>
-        <w:t>Aligned technology strategy with company goals, collaborating closely with the CEO and stakeholders.</w:t>
+          <w:lang w:val="en-US"/>
+        </w:rPr>
+      </w:pPr>
+      <w:r>
+        <w:rPr>
+          <w:rFonts w:ascii="Calibri Light" w:hAnsi="Calibri Light" w:cs="Calibri Light" w:asciiTheme="majorAscii" w:hAnsiTheme="majorAscii" w:cstheme="majorAscii"/>
+          <w:sz w:val="22"/>
+          <w:szCs w:val="22"/>
+          <w:lang w:val="en-US"/>
+        </w:rPr>
+        <w:t>Spearheaded the development and launch of an ad optimization platform, generating $17M in revenue in its first year.</w:t>
+      </w:r>
+    </w:p>
+    <w:p>
+      <w:pPr>
+        <w:pStyle w:val="ListParagraph"/>
+        <w:numPr>
+          <w:ilvl w:val="0"/>
+          <w:numId w:val="1"/>
+        </w:numPr>
+        <w:suppressLineNumbers w:val="0"/>
+        <w:bidi w:val="0"/>
+        <w:spacing w:before="0" w:beforeAutospacing="off" w:after="0" w:afterAutospacing="off" w:line="259" w:lineRule="auto"/>
+        <w:ind w:right="0"/>
+        <w:jc w:val="left"/>
+        <w:rPr>
+          <w:rFonts w:ascii="Calibri Light" w:hAnsi="Calibri Light" w:cs="Calibri Light" w:asciiTheme="majorAscii" w:hAnsiTheme="majorAscii" w:cstheme="majorAscii"/>
+          <w:sz w:val="22"/>
+          <w:szCs w:val="22"/>
+          <w:lang w:val="en-US"/>
+        </w:rPr>
+      </w:pPr>
+      <w:r>
+        <w:rPr>
+          <w:rFonts w:ascii="Calibri Light" w:hAnsi="Calibri Light" w:cs="Calibri Light" w:asciiTheme="majorAscii" w:hAnsiTheme="majorAscii" w:cstheme="majorAscii"/>
+          <w:sz w:val="22"/>
+          <w:szCs w:val="22"/>
+          <w:lang w:val="en-US"/>
+        </w:rPr>
+        <w:t>Directed the development of a monetization system produces video files based on scraped data.</w:t>
       </w:r>
     </w:p>
     <w:p>
@@ -662,15 +673,17 @@
           <w:rFonts w:ascii="Calibri Light" w:hAnsi="Calibri Light" w:cs="Calibri Light" w:asciiTheme="majorAscii" w:hAnsiTheme="majorAscii" w:cstheme="majorAscii"/>
           <w:sz w:val="22"/>
           <w:szCs w:val="22"/>
-        </w:rPr>
-      </w:pPr>
-      <w:r>
-        <w:rPr>
-          <w:rFonts w:ascii="Calibri Light" w:hAnsi="Calibri Light" w:cs="Calibri Light" w:asciiTheme="majorAscii" w:hAnsiTheme="majorAscii" w:cstheme="majorAscii"/>
-          <w:sz w:val="22"/>
-          <w:szCs w:val="22"/>
-        </w:rPr>
-        <w:t>Led the creation of high-load web applications in AWS, enhancing company-wide efficiency.</w:t>
+          <w:lang w:val="en-US"/>
+        </w:rPr>
+      </w:pPr>
+      <w:r>
+        <w:rPr>
+          <w:rFonts w:ascii="Calibri Light" w:hAnsi="Calibri Light" w:cs="Calibri Light" w:asciiTheme="majorAscii" w:hAnsiTheme="majorAscii" w:cstheme="majorAscii"/>
+          <w:sz w:val="22"/>
+          <w:szCs w:val="22"/>
+          <w:lang w:val="en-US"/>
+        </w:rPr>
+        <w:t>Guided and contributed to the migration from a monolithic to microservices architecture.</w:t>
       </w:r>
     </w:p>
     <w:p>
@@ -697,156 +710,8 @@
           <w:sz w:val="22"/>
           <w:szCs w:val="22"/>
         </w:rPr>
-        <w:t>Implemented continuous integration and deployment, reducing release time by 75%.</w:t>
-      </w:r>
-    </w:p>
-    <w:p>
-      <w:pPr>
-        <w:pStyle w:val="ListParagraph"/>
-        <w:numPr>
-          <w:ilvl w:val="0"/>
-          <w:numId w:val="1"/>
-        </w:numPr>
-        <w:suppressLineNumbers w:val="0"/>
-        <w:spacing w:before="0" w:beforeAutospacing="off" w:after="0" w:afterAutospacing="off" w:line="259" w:lineRule="auto"/>
-        <w:ind w:left="360" w:right="0" w:hanging="360"/>
-        <w:jc w:val="left"/>
-        <w:rPr>
-          <w:rFonts w:ascii="Calibri Light" w:hAnsi="Calibri Light" w:cs="Calibri Light" w:asciiTheme="majorAscii" w:hAnsiTheme="majorAscii" w:cstheme="majorAscii"/>
-          <w:sz w:val="22"/>
-          <w:szCs w:val="22"/>
-          <w:lang w:val="en-US"/>
-        </w:rPr>
-      </w:pPr>
-      <w:r>
-        <w:rPr>
-          <w:rFonts w:ascii="Calibri Light" w:hAnsi="Calibri Light" w:cs="Calibri Light" w:asciiTheme="majorAscii" w:hAnsiTheme="majorAscii" w:cstheme="majorAscii"/>
-          <w:sz w:val="22"/>
-          <w:szCs w:val="22"/>
-          <w:lang w:val="en-US"/>
-        </w:rPr>
-        <w:t xml:space="preserve">Managed </w:t>
-      </w:r>
-      <w:r>
-        <w:rPr>
-          <w:rFonts w:ascii="Calibri Light" w:hAnsi="Calibri Light" w:cs="Calibri Light" w:asciiTheme="majorAscii" w:hAnsiTheme="majorAscii" w:cstheme="majorAscii"/>
-          <w:sz w:val="22"/>
-          <w:szCs w:val="22"/>
-          <w:lang w:val="en-US"/>
-        </w:rPr>
-        <w:t xml:space="preserve">remote </w:t>
-      </w:r>
-      <w:r>
-        <w:rPr>
-          <w:rFonts w:ascii="Calibri Light" w:hAnsi="Calibri Light" w:cs="Calibri Light" w:asciiTheme="majorAscii" w:hAnsiTheme="majorAscii" w:cstheme="majorAscii"/>
-          <w:sz w:val="22"/>
-          <w:szCs w:val="22"/>
-          <w:lang w:val="en-US"/>
-        </w:rPr>
-        <w:t xml:space="preserve">global </w:t>
-      </w:r>
-      <w:r>
-        <w:rPr>
-          <w:rFonts w:ascii="Calibri Light" w:hAnsi="Calibri Light" w:cs="Calibri Light" w:asciiTheme="majorAscii" w:hAnsiTheme="majorAscii" w:cstheme="majorAscii"/>
-          <w:sz w:val="22"/>
-          <w:szCs w:val="22"/>
-          <w:lang w:val="en-US"/>
-        </w:rPr>
-        <w:t>team</w:t>
-      </w:r>
-      <w:r>
-        <w:rPr>
-          <w:rFonts w:ascii="Calibri Light" w:hAnsi="Calibri Light" w:cs="Calibri Light" w:asciiTheme="majorAscii" w:hAnsiTheme="majorAscii" w:cstheme="majorAscii"/>
-          <w:sz w:val="22"/>
-          <w:szCs w:val="22"/>
-          <w:lang w:val="en-US"/>
-        </w:rPr>
-        <w:t>s</w:t>
-      </w:r>
-      <w:r>
-        <w:rPr>
-          <w:rFonts w:ascii="Calibri Light" w:hAnsi="Calibri Light" w:cs="Calibri Light" w:asciiTheme="majorAscii" w:hAnsiTheme="majorAscii" w:cstheme="majorAscii"/>
-          <w:sz w:val="22"/>
-          <w:szCs w:val="22"/>
-          <w:lang w:val="en-US"/>
-        </w:rPr>
-        <w:t xml:space="preserve"> of 10</w:t>
-      </w:r>
-      <w:r>
-        <w:rPr>
-          <w:rFonts w:ascii="Calibri Light" w:hAnsi="Calibri Light" w:cs="Calibri Light" w:asciiTheme="majorAscii" w:hAnsiTheme="majorAscii" w:cstheme="majorAscii"/>
-          <w:sz w:val="22"/>
-          <w:szCs w:val="22"/>
-          <w:lang w:val="en-US"/>
-        </w:rPr>
-        <w:t>+ developers, designers, and QA engineers.</w:t>
-      </w:r>
-    </w:p>
-    <w:p>
-      <w:pPr>
-        <w:pStyle w:val="Heading2"/>
-        <w:rPr>
-          <w:sz w:val="20"/>
-          <w:szCs w:val="20"/>
-          <w:lang w:val="en-US"/>
-        </w:rPr>
-      </w:pPr>
-    </w:p>
-    <w:p>
-      <w:pPr>
-        <w:pStyle w:val="Heading2"/>
-        <w:rPr>
-          <w:lang w:val="en-US"/>
-        </w:rPr>
-      </w:pPr>
-      <w:r>
-        <w:rPr>
-          <w:lang w:val="en-US"/>
-        </w:rPr>
-        <w:t xml:space="preserve">VP R&amp;D at </w:t>
-      </w:r>
-      <w:r>
-        <w:rPr>
-          <w:lang w:val="en-US"/>
-        </w:rPr>
-        <w:t>Screenz</w:t>
-      </w:r>
-      <w:r>
-        <w:rPr>
-          <w:lang w:val="en-US"/>
-        </w:rPr>
-        <w:t>, Tel Aviv</w:t>
-      </w:r>
-    </w:p>
-    <w:p>
-      <w:pPr>
-        <w:rPr>
-          <w:rFonts w:ascii="Calibri Light" w:hAnsi="Calibri Light" w:cs="Calibri Light" w:asciiTheme="majorAscii" w:hAnsiTheme="majorAscii" w:cstheme="majorAscii"/>
-          <w:sz w:val="20"/>
-          <w:szCs w:val="20"/>
-          <w:lang w:val="en-US"/>
-        </w:rPr>
-      </w:pPr>
-      <w:r>
-        <w:rPr>
-          <w:rFonts w:ascii="Calibri Light" w:hAnsi="Calibri Light" w:cs="Calibri Light" w:asciiTheme="majorAscii" w:hAnsiTheme="majorAscii" w:cstheme="majorAscii"/>
-          <w:sz w:val="20"/>
-          <w:szCs w:val="20"/>
-          <w:lang w:val="en-US"/>
-        </w:rPr>
-        <w:t>July 2015 - August 2016 (1 year 2 months)</w:t>
-      </w:r>
-    </w:p>
-    <w:p>
-      <w:pPr>
-        <w:pStyle w:val="Normal"/>
-        <w:rPr>
-          <w:rFonts w:ascii="Calibri Light" w:hAnsi="Calibri Light" w:cs="Calibri Light" w:asciiTheme="majorAscii" w:hAnsiTheme="majorAscii" w:cstheme="majorAscii"/>
-          <w:sz w:val="22"/>
-          <w:szCs w:val="22"/>
-          <w:lang w:val="en-US"/>
-        </w:rPr>
-      </w:pPr>
+        <w:t>Led the creation of high-load web applications in AWS, enhancing company-wide efficiency.</w:t>
+      </w:r>
     </w:p>
     <w:p>
       <w:pPr>
@@ -872,8 +737,165 @@
           <w:sz w:val="22"/>
           <w:szCs w:val="22"/>
         </w:rPr>
-        <w:t>Ensured accountability, consistency, and quality across all phases of development.</w:t>
-      </w:r>
+        <w:t>Implemented continuous integration and deployment, reducing release time by 75%.</w:t>
+      </w:r>
+    </w:p>
+    <w:p>
+      <w:pPr>
+        <w:pStyle w:val="ListParagraph"/>
+        <w:numPr>
+          <w:ilvl w:val="0"/>
+          <w:numId w:val="1"/>
+        </w:numPr>
+        <w:suppressLineNumbers w:val="0"/>
+        <w:spacing w:before="0" w:beforeAutospacing="off" w:after="0" w:afterAutospacing="off" w:line="259" w:lineRule="auto"/>
+        <w:ind w:left="360" w:right="0" w:hanging="360"/>
+        <w:jc w:val="left"/>
+        <w:rPr>
+          <w:rFonts w:ascii="Calibri Light" w:hAnsi="Calibri Light" w:cs="Calibri Light" w:asciiTheme="majorAscii" w:hAnsiTheme="majorAscii" w:cstheme="majorAscii"/>
+          <w:sz w:val="22"/>
+          <w:szCs w:val="22"/>
+          <w:lang w:val="en-US"/>
+        </w:rPr>
+      </w:pPr>
+      <w:r>
+        <w:rPr>
+          <w:rFonts w:ascii="Calibri Light" w:hAnsi="Calibri Light" w:cs="Calibri Light" w:asciiTheme="majorAscii" w:hAnsiTheme="majorAscii" w:cstheme="majorAscii"/>
+          <w:sz w:val="22"/>
+          <w:szCs w:val="22"/>
+          <w:lang w:val="en-US"/>
+        </w:rPr>
+        <w:t>Established and m</w:t>
+      </w:r>
+      <w:r>
+        <w:rPr>
+          <w:rFonts w:ascii="Calibri Light" w:hAnsi="Calibri Light" w:cs="Calibri Light" w:asciiTheme="majorAscii" w:hAnsiTheme="majorAscii" w:cstheme="majorAscii"/>
+          <w:sz w:val="22"/>
+          <w:szCs w:val="22"/>
+          <w:lang w:val="en-US"/>
+        </w:rPr>
+        <w:t xml:space="preserve">anaged </w:t>
+      </w:r>
+      <w:r>
+        <w:rPr>
+          <w:rFonts w:ascii="Calibri Light" w:hAnsi="Calibri Light" w:cs="Calibri Light" w:asciiTheme="majorAscii" w:hAnsiTheme="majorAscii" w:cstheme="majorAscii"/>
+          <w:sz w:val="22"/>
+          <w:szCs w:val="22"/>
+          <w:lang w:val="en-US"/>
+        </w:rPr>
+        <w:t xml:space="preserve">global </w:t>
+      </w:r>
+      <w:r>
+        <w:rPr>
+          <w:rFonts w:ascii="Calibri Light" w:hAnsi="Calibri Light" w:cs="Calibri Light" w:asciiTheme="majorAscii" w:hAnsiTheme="majorAscii" w:cstheme="majorAscii"/>
+          <w:sz w:val="22"/>
+          <w:szCs w:val="22"/>
+          <w:lang w:val="en-US"/>
+        </w:rPr>
+        <w:t xml:space="preserve">cross-functional </w:t>
+      </w:r>
+      <w:r>
+        <w:rPr>
+          <w:rFonts w:ascii="Calibri Light" w:hAnsi="Calibri Light" w:cs="Calibri Light" w:asciiTheme="majorAscii" w:hAnsiTheme="majorAscii" w:cstheme="majorAscii"/>
+          <w:sz w:val="22"/>
+          <w:szCs w:val="22"/>
+          <w:lang w:val="en-US"/>
+        </w:rPr>
+        <w:t>team</w:t>
+      </w:r>
+      <w:r>
+        <w:rPr>
+          <w:rFonts w:ascii="Calibri Light" w:hAnsi="Calibri Light" w:cs="Calibri Light" w:asciiTheme="majorAscii" w:hAnsiTheme="majorAscii" w:cstheme="majorAscii"/>
+          <w:sz w:val="22"/>
+          <w:szCs w:val="22"/>
+          <w:lang w:val="en-US"/>
+        </w:rPr>
+        <w:t>s</w:t>
+      </w:r>
+      <w:r>
+        <w:rPr>
+          <w:rFonts w:ascii="Calibri Light" w:hAnsi="Calibri Light" w:cs="Calibri Light" w:asciiTheme="majorAscii" w:hAnsiTheme="majorAscii" w:cstheme="majorAscii"/>
+          <w:sz w:val="22"/>
+          <w:szCs w:val="22"/>
+          <w:lang w:val="en-US"/>
+        </w:rPr>
+        <w:t xml:space="preserve"> of 10</w:t>
+      </w:r>
+      <w:r>
+        <w:rPr>
+          <w:rFonts w:ascii="Calibri Light" w:hAnsi="Calibri Light" w:cs="Calibri Light" w:asciiTheme="majorAscii" w:hAnsiTheme="majorAscii" w:cstheme="majorAscii"/>
+          <w:sz w:val="22"/>
+          <w:szCs w:val="22"/>
+          <w:lang w:val="en-US"/>
+        </w:rPr>
+        <w:t>+ developers, and QA engineers.</w:t>
+      </w:r>
+    </w:p>
+    <w:p>
+      <w:pPr>
+        <w:pStyle w:val="Heading2"/>
+        <w:rPr>
+          <w:sz w:val="20"/>
+          <w:szCs w:val="20"/>
+          <w:lang w:val="en-US"/>
+        </w:rPr>
+      </w:pPr>
+    </w:p>
+    <w:p>
+      <w:pPr>
+        <w:pStyle w:val="Heading2"/>
+        <w:rPr>
+          <w:lang w:val="en-US"/>
+        </w:rPr>
+      </w:pPr>
+      <w:r>
+        <w:rPr>
+          <w:lang w:val="en-US"/>
+        </w:rPr>
+        <w:t xml:space="preserve">VP R&amp;D at </w:t>
+      </w:r>
+      <w:r>
+        <w:rPr>
+          <w:lang w:val="en-US"/>
+        </w:rPr>
+        <w:t>Screenz</w:t>
+      </w:r>
+      <w:r>
+        <w:rPr>
+          <w:lang w:val="en-US"/>
+        </w:rPr>
+        <w:t>, Tel Aviv</w:t>
+      </w:r>
+    </w:p>
+    <w:p>
+      <w:pPr>
+        <w:rPr>
+          <w:rFonts w:ascii="Calibri Light" w:hAnsi="Calibri Light" w:cs="Calibri Light" w:asciiTheme="majorAscii" w:hAnsiTheme="majorAscii" w:cstheme="majorAscii"/>
+          <w:sz w:val="20"/>
+          <w:szCs w:val="20"/>
+          <w:lang w:val="en-US"/>
+        </w:rPr>
+      </w:pPr>
+      <w:r>
+        <w:rPr>
+          <w:rFonts w:ascii="Calibri Light" w:hAnsi="Calibri Light" w:cs="Calibri Light" w:asciiTheme="majorAscii" w:hAnsiTheme="majorAscii" w:cstheme="majorAscii"/>
+          <w:sz w:val="20"/>
+          <w:szCs w:val="20"/>
+          <w:lang w:val="en-US"/>
+        </w:rPr>
+        <w:t>July 2015 - August 2016 (1 year 2 months)</w:t>
+      </w:r>
+    </w:p>
+    <w:p>
+      <w:pPr>
+        <w:pStyle w:val="Normal"/>
+        <w:rPr>
+          <w:rFonts w:ascii="Calibri Light" w:hAnsi="Calibri Light" w:cs="Calibri Light" w:asciiTheme="majorAscii" w:hAnsiTheme="majorAscii" w:cstheme="majorAscii"/>
+          <w:sz w:val="22"/>
+          <w:szCs w:val="22"/>
+          <w:lang w:val="en-US"/>
+        </w:rPr>
+      </w:pPr>
     </w:p>
     <w:p>
       <w:pPr>
@@ -899,7 +921,7 @@
           <w:sz w:val="22"/>
           <w:szCs w:val="22"/>
         </w:rPr>
-        <w:t>Directed R&amp;D programs from proposal to commercialization, maximizing profitability and performance.</w:t>
+        <w:t>Ensured accountability, consistency, and quality across all phases of development.</w:t>
       </w:r>
     </w:p>
     <w:p>
@@ -918,35 +940,15 @@
           <w:rFonts w:ascii="Calibri Light" w:hAnsi="Calibri Light" w:cs="Calibri Light" w:asciiTheme="majorAscii" w:hAnsiTheme="majorAscii" w:cstheme="majorAscii"/>
           <w:sz w:val="22"/>
           <w:szCs w:val="22"/>
-          <w:lang w:val="en-US"/>
-        </w:rPr>
-      </w:pPr>
-      <w:r>
-        <w:rPr>
-          <w:rFonts w:ascii="Calibri Light" w:hAnsi="Calibri Light" w:cs="Calibri Light" w:asciiTheme="majorAscii" w:hAnsiTheme="majorAscii" w:cstheme="majorAscii"/>
-          <w:sz w:val="22"/>
-          <w:szCs w:val="22"/>
-          <w:lang w:val="en-US"/>
-        </w:rPr>
-        <w:t xml:space="preserve">Reduced labor costs by outsourcing development resources and </w:t>
-      </w:r>
-      <w:r>
-        <w:rPr>
-          <w:rFonts w:ascii="Calibri Light" w:hAnsi="Calibri Light" w:cs="Calibri Light" w:asciiTheme="majorAscii" w:hAnsiTheme="majorAscii" w:cstheme="majorAscii"/>
-          <w:sz w:val="22"/>
-          <w:szCs w:val="22"/>
-          <w:lang w:val="en-US"/>
-        </w:rPr>
-        <w:t>establishing</w:t>
-      </w:r>
-      <w:r>
-        <w:rPr>
-          <w:rFonts w:ascii="Calibri Light" w:hAnsi="Calibri Light" w:cs="Calibri Light" w:asciiTheme="majorAscii" w:hAnsiTheme="majorAscii" w:cstheme="majorAscii"/>
-          <w:sz w:val="22"/>
-          <w:szCs w:val="22"/>
-          <w:lang w:val="en-US"/>
-        </w:rPr>
-        <w:t xml:space="preserve"> an offshore team.</w:t>
+        </w:rPr>
+      </w:pPr>
+      <w:r>
+        <w:rPr>
+          <w:rFonts w:ascii="Calibri Light" w:hAnsi="Calibri Light" w:cs="Calibri Light" w:asciiTheme="majorAscii" w:hAnsiTheme="majorAscii" w:cstheme="majorAscii"/>
+          <w:sz w:val="22"/>
+          <w:szCs w:val="22"/>
+        </w:rPr>
+        <w:t>Directed R&amp;D programs from proposal to commercialization, maximizing profitability and performance.</w:t>
       </w:r>
     </w:p>
     <w:p>
@@ -965,15 +967,35 @@
           <w:rFonts w:ascii="Calibri Light" w:hAnsi="Calibri Light" w:cs="Calibri Light" w:asciiTheme="majorAscii" w:hAnsiTheme="majorAscii" w:cstheme="majorAscii"/>
           <w:sz w:val="22"/>
           <w:szCs w:val="22"/>
-        </w:rPr>
-      </w:pPr>
-      <w:r>
-        <w:rPr>
-          <w:rFonts w:ascii="Calibri Light" w:hAnsi="Calibri Light" w:cs="Calibri Light" w:asciiTheme="majorAscii" w:hAnsiTheme="majorAscii" w:cstheme="majorAscii"/>
-          <w:sz w:val="22"/>
-          <w:szCs w:val="22"/>
-        </w:rPr>
-        <w:t>Collaborated with product managers to align with customer needs and target costs.</w:t>
+          <w:lang w:val="en-US"/>
+        </w:rPr>
+      </w:pPr>
+      <w:r>
+        <w:rPr>
+          <w:rFonts w:ascii="Calibri Light" w:hAnsi="Calibri Light" w:cs="Calibri Light" w:asciiTheme="majorAscii" w:hAnsiTheme="majorAscii" w:cstheme="majorAscii"/>
+          <w:sz w:val="22"/>
+          <w:szCs w:val="22"/>
+          <w:lang w:val="en-US"/>
+        </w:rPr>
+        <w:t xml:space="preserve">Reduced labor costs by outsourcing development resources and </w:t>
+      </w:r>
+      <w:r>
+        <w:rPr>
+          <w:rFonts w:ascii="Calibri Light" w:hAnsi="Calibri Light" w:cs="Calibri Light" w:asciiTheme="majorAscii" w:hAnsiTheme="majorAscii" w:cstheme="majorAscii"/>
+          <w:sz w:val="22"/>
+          <w:szCs w:val="22"/>
+          <w:lang w:val="en-US"/>
+        </w:rPr>
+        <w:t>establishing</w:t>
+      </w:r>
+      <w:r>
+        <w:rPr>
+          <w:rFonts w:ascii="Calibri Light" w:hAnsi="Calibri Light" w:cs="Calibri Light" w:asciiTheme="majorAscii" w:hAnsiTheme="majorAscii" w:cstheme="majorAscii"/>
+          <w:sz w:val="22"/>
+          <w:szCs w:val="22"/>
+          <w:lang w:val="en-US"/>
+        </w:rPr>
+        <w:t xml:space="preserve"> an offshore team.</w:t>
       </w:r>
     </w:p>
     <w:p>
@@ -999,6 +1021,32 @@
           <w:rFonts w:ascii="Calibri Light" w:hAnsi="Calibri Light" w:cs="Calibri Light" w:asciiTheme="majorAscii" w:hAnsiTheme="majorAscii" w:cstheme="majorAscii"/>
           <w:sz w:val="22"/>
           <w:szCs w:val="22"/>
+        </w:rPr>
+        <w:t>Collaborated with product managers to align with customer needs and target costs.</w:t>
+      </w:r>
+    </w:p>
+    <w:p>
+      <w:pPr>
+        <w:pStyle w:val="ListParagraph"/>
+        <w:numPr>
+          <w:ilvl w:val="0"/>
+          <w:numId w:val="1"/>
+        </w:numPr>
+        <w:suppressLineNumbers w:val="0"/>
+        <w:spacing w:before="0" w:beforeAutospacing="off" w:after="0" w:afterAutospacing="off" w:line="259" w:lineRule="auto"/>
+        <w:ind w:left="360" w:right="0" w:hanging="360"/>
+        <w:jc w:val="left"/>
+        <w:rPr>
+          <w:rFonts w:ascii="Calibri Light" w:hAnsi="Calibri Light" w:cs="Calibri Light" w:asciiTheme="majorAscii" w:hAnsiTheme="majorAscii" w:cstheme="majorAscii"/>
+          <w:sz w:val="22"/>
+          <w:szCs w:val="22"/>
+        </w:rPr>
+      </w:pPr>
+      <w:r>
+        <w:rPr>
+          <w:rFonts w:ascii="Calibri Light" w:hAnsi="Calibri Light" w:cs="Calibri Light" w:asciiTheme="majorAscii" w:hAnsiTheme="majorAscii" w:cstheme="majorAscii"/>
+          <w:sz w:val="22"/>
+          <w:szCs w:val="22"/>
           <w:lang w:val="en-US"/>
         </w:rPr>
         <w:t xml:space="preserve">Provided leadership and coaching to technical staff </w:t>
@@ -1051,9 +1099,6 @@
     <w:p>
       <w:pPr>
         <w:pStyle w:val="Heading2"/>
-        <w:suppressLineNumbers w:val="0"/>
-        <w:spacing w:before="0" w:beforeAutospacing="off" w:after="0" w:afterAutospacing="off" w:line="259" w:lineRule="auto"/>
-        <w:ind/>
         <w:rPr>
           <w:sz w:val="20"/>
           <w:szCs w:val="20"/>
@@ -1064,9 +1109,6 @@
     <w:p>
       <w:pPr>
         <w:pStyle w:val="Heading2"/>
-        <w:suppressLineNumbers w:val="0"/>
-        <w:spacing w:before="0" w:beforeAutospacing="off" w:after="0" w:afterAutospacing="off" w:line="259" w:lineRule="auto"/>
-        <w:ind/>
         <w:rPr>
           <w:lang w:val="en-US"/>
         </w:rPr>
@@ -1104,9 +1146,6 @@
     </w:p>
     <w:p>
       <w:pPr>
-        <w:suppressLineNumbers w:val="0"/>
-        <w:spacing w:before="0" w:beforeAutospacing="off" w:after="0" w:afterAutospacing="off" w:line="259" w:lineRule="auto"/>
-        <w:ind/>
         <w:rPr>
           <w:rFonts w:ascii="Calibri Light" w:hAnsi="Calibri Light" w:cs="Calibri Light" w:asciiTheme="majorAscii" w:hAnsiTheme="majorAscii" w:cstheme="majorAscii"/>
           <w:sz w:val="20"/>
@@ -1208,9 +1247,6 @@
     <w:p>
       <w:pPr>
         <w:pStyle w:val="Normal"/>
-        <w:suppressLineNumbers w:val="0"/>
-        <w:spacing w:before="0" w:beforeAutospacing="off" w:after="0" w:afterAutospacing="off" w:line="259" w:lineRule="auto"/>
-        <w:ind/>
         <w:rPr>
           <w:rFonts w:ascii="Calibri Light" w:hAnsi="Calibri Light" w:cs="Calibri Light" w:asciiTheme="majorAscii" w:hAnsiTheme="majorAscii" w:cstheme="majorAscii"/>
           <w:sz w:val="22"/>
@@ -1276,10 +1312,7 @@
           <w:ilvl w:val="0"/>
           <w:numId w:val="1"/>
         </w:numPr>
-        <w:suppressLineNumbers w:val="0"/>
         <w:bidi w:val="0"/>
-        <w:spacing w:before="0" w:beforeAutospacing="off" w:after="0" w:afterAutospacing="off" w:line="259" w:lineRule="auto"/>
-        <w:ind/>
         <w:rPr>
           <w:rFonts w:ascii="Calibri Light" w:hAnsi="Calibri Light" w:cs="Calibri Light" w:asciiTheme="majorAscii" w:hAnsiTheme="majorAscii" w:cstheme="majorAscii"/>
           <w:sz w:val="22"/>
@@ -1304,43 +1337,75 @@
           <w:ilvl w:val="0"/>
           <w:numId w:val="1"/>
         </w:numPr>
-        <w:suppressLineNumbers w:val="0"/>
         <w:bidi w:val="0"/>
-        <w:spacing w:before="0" w:beforeAutospacing="off" w:after="0" w:afterAutospacing="off" w:line="259" w:lineRule="auto"/>
-        <w:ind/>
-        <w:rPr>
-          <w:rFonts w:ascii="Calibri Light" w:hAnsi="Calibri Light" w:cs="Calibri Light" w:asciiTheme="majorAscii" w:hAnsiTheme="majorAscii" w:cstheme="majorAscii"/>
-          <w:sz w:val="22"/>
-          <w:szCs w:val="22"/>
-          <w:lang w:val="en-US"/>
-        </w:rPr>
-      </w:pPr>
-      <w:r>
         <w:rPr>
           <w:rFonts w:ascii="Calibri Light" w:hAnsi="Calibri Light" w:eastAsia="Calibri" w:cs="Calibri Light" w:asciiTheme="majorAscii" w:hAnsiTheme="majorAscii" w:eastAsiaTheme="minorAscii" w:cstheme="majorAscii"/>
           <w:color w:val="auto"/>
           <w:sz w:val="22"/>
           <w:szCs w:val="22"/>
-          <w:lang w:eastAsia="en-US" w:bidi="he-IL"/>
-        </w:rPr>
-        <w:t>Managed and coached technical staff in response to daily operational needs.</w:t>
-      </w:r>
-    </w:p>
-    <w:p>
-      <w:pPr>
-        <w:pStyle w:val="Normal"/>
-        <w:suppressLineNumbers w:val="0"/>
-        <w:bidi w:val="0"/>
-        <w:spacing w:before="0" w:beforeAutospacing="off" w:after="0" w:afterAutospacing="off" w:line="259" w:lineRule="auto"/>
-        <w:ind w:left="0" w:right="0"/>
-        <w:jc w:val="left"/>
-        <w:rPr>
-          <w:rFonts w:ascii="Calibri Light" w:hAnsi="Calibri Light" w:cs="Calibri Light" w:asciiTheme="majorAscii" w:hAnsiTheme="majorAscii" w:cstheme="majorAscii"/>
-          <w:sz w:val="22"/>
-          <w:szCs w:val="22"/>
-          <w:lang w:val="en-US"/>
-        </w:rPr>
-      </w:pPr>
+          <w:lang w:val="en-US" w:eastAsia="en-US" w:bidi="he-IL"/>
+        </w:rPr>
+      </w:pPr>
+      <w:r>
+        <w:rPr>
+          <w:rFonts w:ascii="Calibri Light" w:hAnsi="Calibri Light" w:eastAsia="Calibri" w:cs="Calibri Light" w:asciiTheme="majorAscii" w:hAnsiTheme="majorAscii" w:eastAsiaTheme="minorAscii" w:cstheme="majorAscii"/>
+          <w:color w:val="auto"/>
+          <w:sz w:val="22"/>
+          <w:szCs w:val="22"/>
+          <w:lang w:val="en-US" w:eastAsia="en-US" w:bidi="he-IL"/>
+        </w:rPr>
+        <w:t xml:space="preserve">Managed and coached </w:t>
+      </w:r>
+      <w:r>
+        <w:rPr>
+          <w:rFonts w:ascii="Calibri Light" w:hAnsi="Calibri Light" w:eastAsia="Calibri" w:cs="Calibri Light" w:asciiTheme="majorAscii" w:hAnsiTheme="majorAscii" w:eastAsiaTheme="minorAscii" w:cstheme="majorAscii"/>
+          <w:color w:val="auto"/>
+          <w:sz w:val="22"/>
+          <w:szCs w:val="22"/>
+          <w:lang w:val="en-US" w:eastAsia="en-US" w:bidi="he-IL"/>
+        </w:rPr>
+        <w:t xml:space="preserve">a </w:t>
+      </w:r>
+      <w:r>
+        <w:rPr>
+          <w:rFonts w:ascii="Calibri Light" w:hAnsi="Calibri Light" w:eastAsia="Calibri" w:cs="Calibri Light" w:asciiTheme="majorAscii" w:hAnsiTheme="majorAscii" w:eastAsiaTheme="minorAscii" w:cstheme="majorAscii"/>
+          <w:color w:val="auto"/>
+          <w:sz w:val="22"/>
+          <w:szCs w:val="22"/>
+          <w:lang w:val="en-US" w:eastAsia="en-US" w:bidi="he-IL"/>
+        </w:rPr>
+        <w:t xml:space="preserve">technical </w:t>
+      </w:r>
+      <w:r>
+        <w:rPr>
+          <w:rFonts w:ascii="Calibri Light" w:hAnsi="Calibri Light" w:eastAsia="Calibri" w:cs="Calibri Light" w:asciiTheme="majorAscii" w:hAnsiTheme="majorAscii" w:eastAsiaTheme="minorAscii" w:cstheme="majorAscii"/>
+          <w:color w:val="auto"/>
+          <w:sz w:val="22"/>
+          <w:szCs w:val="22"/>
+          <w:lang w:val="en-US" w:eastAsia="en-US" w:bidi="he-IL"/>
+        </w:rPr>
+        <w:t xml:space="preserve">team </w:t>
+      </w:r>
+      <w:r>
+        <w:rPr>
+          <w:rFonts w:ascii="Calibri Light" w:hAnsi="Calibri Light" w:eastAsia="Calibri" w:cs="Calibri Light" w:asciiTheme="majorAscii" w:hAnsiTheme="majorAscii" w:eastAsiaTheme="minorAscii" w:cstheme="majorAscii"/>
+          <w:color w:val="auto"/>
+          <w:sz w:val="22"/>
+          <w:szCs w:val="22"/>
+          <w:lang w:val="en-US" w:eastAsia="en-US" w:bidi="he-IL"/>
+        </w:rPr>
+        <w:t>of 10+ developers</w:t>
+      </w:r>
+      <w:r>
+        <w:rPr>
+          <w:rFonts w:ascii="Calibri Light" w:hAnsi="Calibri Light" w:eastAsia="Calibri" w:cs="Calibri Light" w:asciiTheme="majorAscii" w:hAnsiTheme="majorAscii" w:eastAsiaTheme="minorAscii" w:cstheme="majorAscii"/>
+          <w:color w:val="auto"/>
+          <w:sz w:val="22"/>
+          <w:szCs w:val="22"/>
+          <w:lang w:val="en-US" w:eastAsia="en-US" w:bidi="he-IL"/>
+        </w:rPr>
+        <w:t xml:space="preserve"> in response to daily operational needs.</w:t>
+      </w:r>
     </w:p>
     <w:sectPr>
       <w:footerReference w:type="even" r:id="rId10"/>

</xml_diff>

<commit_message>
Update short CV files
</commit_message>
<xml_diff>
--- a/static/files/Andrew Molyuk.docx
+++ b/static/files/Andrew Molyuk.docx
@@ -392,7 +392,50 @@
           <w:szCs w:val="22"/>
           <w:lang w:val="en-US"/>
         </w:rPr>
-        <w:t>I hold a degree from the Faculty of Applied Mathematics and Programming of Kyiv National University. I am proficient in professional English, fluent in Hebrew, Russian, and Ukrainian. Below are the most recent companies I've worked for:</w:t>
+        <w:t xml:space="preserve">I hold a degree from the Faculty of Applied Mathematics and Programming of Kyiv National University. I am proficient in professional English, fluent in Hebrew, Russian, and Ukrainian. </w:t>
+      </w:r>
+    </w:p>
+    <w:p>
+      <w:pPr>
+        <w:pStyle w:val="Normal"/>
+        <w:suppressLineNumbers w:val="0"/>
+        <w:bidi w:val="0"/>
+        <w:spacing w:before="0" w:beforeAutospacing="off" w:after="0" w:afterAutospacing="off" w:line="259" w:lineRule="auto"/>
+        <w:ind w:left="0" w:right="0" w:firstLine="720"/>
+        <w:jc w:val="left"/>
+        <w:rPr>
+          <w:rFonts w:ascii="Calibri Light" w:hAnsi="Calibri Light" w:cs="Calibri Light" w:asciiTheme="majorAscii" w:hAnsiTheme="majorAscii" w:cstheme="majorAscii"/>
+          <w:sz w:val="22"/>
+          <w:szCs w:val="22"/>
+          <w:lang w:val="en-US"/>
+        </w:rPr>
+      </w:pPr>
+      <w:r>
+        <w:rPr>
+          <w:rFonts w:ascii="Calibri Light" w:hAnsi="Calibri Light" w:cs="Calibri Light" w:asciiTheme="majorAscii" w:hAnsiTheme="majorAscii" w:cstheme="majorAscii"/>
+          <w:sz w:val="22"/>
+          <w:szCs w:val="22"/>
+          <w:lang w:val="en-US"/>
+        </w:rPr>
+        <w:t xml:space="preserve">Below are the most recent companies </w:t>
+      </w:r>
+      <w:r>
+        <w:rPr>
+          <w:rFonts w:ascii="Calibri Light" w:hAnsi="Calibri Light" w:cs="Calibri Light" w:asciiTheme="majorAscii" w:hAnsiTheme="majorAscii" w:cstheme="majorAscii"/>
+          <w:sz w:val="22"/>
+          <w:szCs w:val="22"/>
+          <w:lang w:val="en-US"/>
+        </w:rPr>
+        <w:t>I've</w:t>
+      </w:r>
+      <w:r>
+        <w:rPr>
+          <w:rFonts w:ascii="Calibri Light" w:hAnsi="Calibri Light" w:cs="Calibri Light" w:asciiTheme="majorAscii" w:hAnsiTheme="majorAscii" w:cstheme="majorAscii"/>
+          <w:sz w:val="22"/>
+          <w:szCs w:val="22"/>
+          <w:lang w:val="en-US"/>
+        </w:rPr>
+        <w:t xml:space="preserve"> worked for:</w:t>
       </w:r>
     </w:p>
     <w:p>
@@ -405,8 +448,8 @@
         <w:jc w:val="left"/>
         <w:rPr>
           <w:rFonts w:ascii="Calibri Light" w:hAnsi="Calibri Light" w:cs="Calibri Light" w:asciiTheme="majorAscii" w:hAnsiTheme="majorAscii" w:cstheme="majorAscii"/>
-          <w:sz w:val="20"/>
-          <w:szCs w:val="20"/>
+          <w:sz w:val="12"/>
+          <w:szCs w:val="12"/>
           <w:lang w:val="en-US"/>
         </w:rPr>
       </w:pPr>
@@ -567,7 +610,9 @@
     <w:p>
       <w:pPr>
         <w:rPr>
-          <w:rFonts w:asciiTheme="majorHAnsi" w:hAnsiTheme="majorHAnsi" w:cstheme="majorHAnsi"/>
+          <w:rFonts w:ascii="Calibri Light" w:hAnsi="Calibri Light" w:cs="Calibri Light" w:asciiTheme="majorAscii" w:hAnsiTheme="majorAscii" w:cstheme="majorAscii"/>
+          <w:sz w:val="12"/>
+          <w:szCs w:val="12"/>
           <w:lang w:val="en-US"/>
         </w:rPr>
       </w:pPr>
@@ -835,8 +880,8 @@
       <w:pPr>
         <w:pStyle w:val="Heading2"/>
         <w:rPr>
-          <w:sz w:val="20"/>
-          <w:szCs w:val="20"/>
+          <w:sz w:val="12"/>
+          <w:szCs w:val="12"/>
           <w:lang w:val="en-US"/>
         </w:rPr>
       </w:pPr>
@@ -891,8 +936,8 @@
         <w:pStyle w:val="Normal"/>
         <w:rPr>
           <w:rFonts w:ascii="Calibri Light" w:hAnsi="Calibri Light" w:cs="Calibri Light" w:asciiTheme="majorAscii" w:hAnsiTheme="majorAscii" w:cstheme="majorAscii"/>
-          <w:sz w:val="22"/>
-          <w:szCs w:val="22"/>
+          <w:sz w:val="12"/>
+          <w:szCs w:val="12"/>
           <w:lang w:val="en-US"/>
         </w:rPr>
       </w:pPr>
@@ -1100,8 +1145,8 @@
       <w:pPr>
         <w:pStyle w:val="Heading2"/>
         <w:rPr>
-          <w:sz w:val="20"/>
-          <w:szCs w:val="20"/>
+          <w:sz w:val="12"/>
+          <w:szCs w:val="12"/>
           <w:lang w:val="en-US"/>
         </w:rPr>
       </w:pPr>
@@ -1249,8 +1294,8 @@
         <w:pStyle w:val="Normal"/>
         <w:rPr>
           <w:rFonts w:ascii="Calibri Light" w:hAnsi="Calibri Light" w:cs="Calibri Light" w:asciiTheme="majorAscii" w:hAnsiTheme="majorAscii" w:cstheme="majorAscii"/>
-          <w:sz w:val="22"/>
-          <w:szCs w:val="22"/>
+          <w:sz w:val="12"/>
+          <w:szCs w:val="12"/>
           <w:lang w:val="en-US"/>
         </w:rPr>
       </w:pPr>
@@ -1337,7 +1382,6 @@
           <w:ilvl w:val="0"/>
           <w:numId w:val="1"/>
         </w:numPr>
-        <w:bidi w:val="0"/>
         <w:rPr>
           <w:rFonts w:ascii="Calibri Light" w:hAnsi="Calibri Light" w:eastAsia="Calibri" w:cs="Calibri Light" w:asciiTheme="majorAscii" w:hAnsiTheme="majorAscii" w:eastAsiaTheme="minorAscii" w:cstheme="majorAscii"/>
           <w:color w:val="auto"/>

</xml_diff>